<commit_message>
Luis finished the Q1.java and his sulotion is better
</commit_message>
<xml_diff>
--- a/Submission/Q1/Answer.docx
+++ b/Submission/Q1/Answer.docx
@@ -17,7 +17,21 @@
         <w:rPr>
           <w:lang w:val="en-US"/>
         </w:rPr>
-        <w:t>In binary system, the first four place values after the radix point from left to right is, 0.5, 0.25, 0.125, 0.0625.</w:t>
+        <w:t xml:space="preserve">In binary system, the first four place values after the radix point from left to right </w:t>
+      </w:r>
+      <w:proofErr w:type="gramStart"/>
+      <w:r>
+        <w:rPr>
+          <w:lang w:val="en-US"/>
+        </w:rPr>
+        <w:t>is</w:t>
+      </w:r>
+      <w:proofErr w:type="gramEnd"/>
+      <w:r>
+        <w:rPr>
+          <w:lang w:val="en-US"/>
+        </w:rPr>
+        <w:t>, 0.5, 0.25, 0.125, 0.0625.</w:t>
       </w:r>
     </w:p>
     <w:p>
@@ -581,7 +595,13 @@
         <w:t>irreducible</w:t>
       </w:r>
       <w:r>
-        <w:t>, then the fraction has a exact representation in binary.</w:t>
+        <w:t>, then the fraction has a</w:t>
+      </w:r>
+      <w:r>
+        <w:t>n</w:t>
+      </w:r>
+      <w:r>
+        <w:t xml:space="preserve"> exact representation in binary.</w:t>
       </w:r>
     </w:p>
     <w:sectPr>
@@ -1294,6 +1314,7 @@
   <w:style w:type="character" w:default="1" w:styleId="DefaultParagraphFont">
     <w:name w:val="Default Paragraph Font"/>
     <w:uiPriority w:val="1"/>
+    <w:semiHidden/>
     <w:unhideWhenUsed/>
   </w:style>
   <w:style w:type="table" w:default="1" w:styleId="TableNormal">

</xml_diff>